<commit_message>
Convenios: formato oficio convenio de colaboracion
</commit_message>
<xml_diff>
--- a/public/word-template/conveniocolaboracion2022.docx
+++ b/public/word-template/conveniocolaboracion2022.docx
@@ -685,16 +685,7 @@
           <w:highlight w:val="yellow"/>
           <w:lang w:eastAsia="ar-SA"/>
         </w:rPr>
-        <w:t>}</w:t>
-      </w:r>
-      <w:r>
-        <w:rPr>
-          <w:rFonts w:ascii="Arial" w:hAnsi="Arial" w:cs="Arial"/>
-          <w:bCs/>
-          <w:highlight w:val="yellow"/>
-          <w:lang w:eastAsia="ar-SA"/>
-        </w:rPr>
-        <w:t>,</w:t>
+        <w:t>},</w:t>
       </w:r>
       <w:r>
         <w:rPr>
@@ -1213,7 +1204,6 @@
           <w:b/>
           <w:lang w:eastAsia="es-CL"/>
         </w:rPr>
-        <w:lastRenderedPageBreak/>
         <w:t>CUARTA</w:t>
       </w:r>
       <w:r>
@@ -1416,7 +1406,15 @@
           <w:rFonts w:ascii="Arial" w:hAnsi="Arial" w:cs="Arial"/>
           <w:bCs/>
         </w:rPr>
-        <w:t xml:space="preserve"> m</w:t>
+        <w:t xml:space="preserve"> </w:t>
+      </w:r>
+      <w:r>
+        <w:rPr>
+          <w:rFonts w:ascii="Arial" w:hAnsi="Arial" w:cs="Arial"/>
+          <w:bCs/>
+        </w:rPr>
+        <w:lastRenderedPageBreak/>
+        <w:t>m</w:t>
       </w:r>
       <w:r>
         <w:rPr>
@@ -2664,7 +2662,6 @@
           <w:b/>
           <w:lang w:eastAsia="es-CL"/>
         </w:rPr>
-        <w:lastRenderedPageBreak/>
         <w:t>DÉCIMA</w:t>
       </w:r>
       <w:r>
@@ -3802,7 +3799,7 @@
     </w:p>
     <w:sectPr>
       <w:headerReference w:type="default" r:id="rId9"/>
-      <w:pgSz w:w="12240" w:h="18720" w:code="281"/>
+      <w:pgSz w:w="12240" w:h="20160" w:code="5"/>
       <w:pgMar w:top="1418" w:right="1418" w:bottom="1418" w:left="1418" w:header="709" w:footer="709" w:gutter="0"/>
       <w:cols w:space="708"/>
       <w:docGrid w:linePitch="360"/>
@@ -6435,6 +6432,7 @@
     <w:lsdException w:name="HTML Sample" w:semiHidden="1" w:unhideWhenUsed="1"/>
     <w:lsdException w:name="HTML Typewriter" w:semiHidden="1" w:unhideWhenUsed="1"/>
     <w:lsdException w:name="HTML Variable" w:semiHidden="1" w:unhideWhenUsed="1"/>
+    <w:lsdException w:name="Normal Table" w:semiHidden="1" w:unhideWhenUsed="1"/>
     <w:lsdException w:name="annotation subject" w:semiHidden="1" w:unhideWhenUsed="1"/>
     <w:lsdException w:name="No List" w:semiHidden="1" w:unhideWhenUsed="1"/>
     <w:lsdException w:name="Outline List 1" w:semiHidden="1" w:unhideWhenUsed="1"/>
@@ -6477,8 +6475,11 @@
     <w:lsdException w:name="Table Contemporary" w:semiHidden="1" w:unhideWhenUsed="1"/>
     <w:lsdException w:name="Table Elegant" w:semiHidden="1" w:unhideWhenUsed="1"/>
     <w:lsdException w:name="Table Professional" w:semiHidden="1" w:unhideWhenUsed="1"/>
+    <w:lsdException w:name="Table Subtle 1" w:semiHidden="1" w:unhideWhenUsed="1"/>
     <w:lsdException w:name="Table Subtle 2" w:semiHidden="1" w:unhideWhenUsed="1"/>
     <w:lsdException w:name="Table Web 1" w:semiHidden="1" w:unhideWhenUsed="1"/>
+    <w:lsdException w:name="Table Web 2" w:semiHidden="1" w:unhideWhenUsed="1"/>
+    <w:lsdException w:name="Table Web 3" w:semiHidden="1" w:unhideWhenUsed="1"/>
     <w:lsdException w:name="Balloon Text" w:semiHidden="1" w:unhideWhenUsed="1"/>
     <w:lsdException w:name="Table Grid" w:uiPriority="59"/>
     <w:lsdException w:name="Table Theme" w:semiHidden="1" w:unhideWhenUsed="1"/>

</xml_diff>